<commit_message>
Ajout de la charte graphique
</commit_message>
<xml_diff>
--- a/src/assets/Charte Graphique.docx
+++ b/src/assets/Charte Graphique.docx
@@ -87,6 +87,15 @@
     </w:p>
     <w:p>
       <w:pPr>
+        <w:pStyle w:val="Sous-titre"/>
+        <w:jc w:val="left"/>
+      </w:pPr>
+      <w:r>
+        <w:t>Affichage :</w:t>
+      </w:r>
+    </w:p>
+    <w:p>
+      <w:pPr>
         <w:pStyle w:val="Lgende"/>
         <w:keepNext/>
       </w:pPr>
@@ -108,9 +117,9 @@
     <w:p>
       <w:r>
         <w:drawing>
-          <wp:inline distT="0" distB="0" distL="0" distR="0" wp14:anchorId="0EFFCA35" wp14:editId="66FC4CBC">
-            <wp:extent cx="5760720" cy="835025"/>
-            <wp:effectExtent l="0" t="0" r="0" b="0"/>
+          <wp:inline distT="0" distB="0" distL="0" distR="0" wp14:anchorId="5CF007C7" wp14:editId="18E3D030">
+            <wp:extent cx="5760720" cy="924560"/>
+            <wp:effectExtent l="0" t="0" r="0" b="8890"/>
             <wp:docPr id="1" name="Image 1"/>
             <wp:cNvGraphicFramePr>
               <a:graphicFrameLocks xmlns:a="http://schemas.openxmlformats.org/drawingml/2006/main" noChangeAspect="1"/>
@@ -131,7 +140,7 @@
                   <pic:spPr>
                     <a:xfrm>
                       <a:off x="0" y="0"/>
-                      <a:ext cx="5760720" cy="835025"/>
+                      <a:ext cx="5760720" cy="924560"/>
                     </a:xfrm>
                     <a:prstGeom prst="rect">
                       <a:avLst/>
@@ -165,13 +174,12 @@
       </w:r>
     </w:p>
     <w:p>
-      <w:bookmarkStart w:id="0" w:name="_GoBack"/>
       <w:r>
         <w:drawing>
-          <wp:inline distT="0" distB="0" distL="0" distR="0" wp14:anchorId="5CFF6F9A" wp14:editId="002E1078">
-            <wp:extent cx="5760720" cy="1961515"/>
-            <wp:effectExtent l="0" t="0" r="0" b="635"/>
-            <wp:docPr id="2" name="Image 2"/>
+          <wp:inline distT="0" distB="0" distL="0" distR="0" wp14:anchorId="1CD1EF1A" wp14:editId="3793BDB3">
+            <wp:extent cx="5760720" cy="2012315"/>
+            <wp:effectExtent l="0" t="0" r="0" b="6985"/>
+            <wp:docPr id="6" name="Image 6"/>
             <wp:cNvGraphicFramePr>
               <a:graphicFrameLocks xmlns:a="http://schemas.openxmlformats.org/drawingml/2006/main" noChangeAspect="1"/>
             </wp:cNvGraphicFramePr>
@@ -191,7 +199,7 @@
                   <pic:spPr>
                     <a:xfrm>
                       <a:off x="0" y="0"/>
-                      <a:ext cx="5760720" cy="1961515"/>
+                      <a:ext cx="5760720" cy="2012315"/>
                     </a:xfrm>
                     <a:prstGeom prst="rect">
                       <a:avLst/>
@@ -203,6 +211,375 @@
           </wp:inline>
         </w:drawing>
       </w:r>
+    </w:p>
+    <w:p>
+      <w:pPr>
+        <w:pStyle w:val="Sous-titre"/>
+        <w:jc w:val="left"/>
+      </w:pPr>
+      <w:r>
+        <w:t>Source code :</w:t>
+      </w:r>
+    </w:p>
+    <w:p>
+      <w:pPr>
+        <w:pStyle w:val="Lgende"/>
+        <w:keepNext/>
+      </w:pPr>
+      <w:r>
+        <w:t xml:space="preserve">Figure </w:t>
+      </w:r>
+      <w:fldSimple w:instr=" SEQ Figure \* ARABIC ">
+        <w:r>
+          <w:rPr>
+            <w:noProof/>
+          </w:rPr>
+          <w:t>3</w:t>
+        </w:r>
+      </w:fldSimple>
+      <w:r>
+        <w:t xml:space="preserve"> : header.php</w:t>
+      </w:r>
+    </w:p>
+    <w:p>
+      <w:r>
+        <w:drawing>
+          <wp:inline distT="0" distB="0" distL="0" distR="0" wp14:anchorId="0A9AB620" wp14:editId="6DD8D80E">
+            <wp:extent cx="5760720" cy="3845560"/>
+            <wp:effectExtent l="0" t="0" r="0" b="2540"/>
+            <wp:docPr id="7" name="Image 7"/>
+            <wp:cNvGraphicFramePr>
+              <a:graphicFrameLocks xmlns:a="http://schemas.openxmlformats.org/drawingml/2006/main" noChangeAspect="1"/>
+            </wp:cNvGraphicFramePr>
+            <a:graphic xmlns:a="http://schemas.openxmlformats.org/drawingml/2006/main">
+              <a:graphicData uri="http://schemas.openxmlformats.org/drawingml/2006/picture">
+                <pic:pic xmlns:pic="http://schemas.openxmlformats.org/drawingml/2006/picture">
+                  <pic:nvPicPr>
+                    <pic:cNvPr id="1" name=""/>
+                    <pic:cNvPicPr/>
+                  </pic:nvPicPr>
+                  <pic:blipFill>
+                    <a:blip r:embed="rId7"/>
+                    <a:stretch>
+                      <a:fillRect/>
+                    </a:stretch>
+                  </pic:blipFill>
+                  <pic:spPr>
+                    <a:xfrm>
+                      <a:off x="0" y="0"/>
+                      <a:ext cx="5760720" cy="3845560"/>
+                    </a:xfrm>
+                    <a:prstGeom prst="rect">
+                      <a:avLst/>
+                    </a:prstGeom>
+                  </pic:spPr>
+                </pic:pic>
+              </a:graphicData>
+            </a:graphic>
+          </wp:inline>
+        </w:drawing>
+      </w:r>
+    </w:p>
+    <w:p>
+      <w:pPr>
+        <w:pStyle w:val="Lgende"/>
+        <w:keepNext/>
+      </w:pPr>
+      <w:r>
+        <w:lastRenderedPageBreak/>
+        <w:t xml:space="preserve">Figure </w:t>
+      </w:r>
+      <w:fldSimple w:instr=" SEQ Figure \* ARABIC ">
+        <w:r>
+          <w:rPr>
+            <w:noProof/>
+          </w:rPr>
+          <w:t>4</w:t>
+        </w:r>
+      </w:fldSimple>
+      <w:r>
+        <w:t xml:space="preserve"> : header.php suite</w:t>
+      </w:r>
+    </w:p>
+    <w:p>
+      <w:r>
+        <w:drawing>
+          <wp:inline distT="0" distB="0" distL="0" distR="0" wp14:anchorId="6284F579" wp14:editId="75D59E4B">
+            <wp:extent cx="5760720" cy="4965065"/>
+            <wp:effectExtent l="0" t="0" r="0" b="6985"/>
+            <wp:docPr id="8" name="Image 8"/>
+            <wp:cNvGraphicFramePr>
+              <a:graphicFrameLocks xmlns:a="http://schemas.openxmlformats.org/drawingml/2006/main" noChangeAspect="1"/>
+            </wp:cNvGraphicFramePr>
+            <a:graphic xmlns:a="http://schemas.openxmlformats.org/drawingml/2006/main">
+              <a:graphicData uri="http://schemas.openxmlformats.org/drawingml/2006/picture">
+                <pic:pic xmlns:pic="http://schemas.openxmlformats.org/drawingml/2006/picture">
+                  <pic:nvPicPr>
+                    <pic:cNvPr id="1" name=""/>
+                    <pic:cNvPicPr/>
+                  </pic:nvPicPr>
+                  <pic:blipFill>
+                    <a:blip r:embed="rId8"/>
+                    <a:stretch>
+                      <a:fillRect/>
+                    </a:stretch>
+                  </pic:blipFill>
+                  <pic:spPr>
+                    <a:xfrm>
+                      <a:off x="0" y="0"/>
+                      <a:ext cx="5760720" cy="4965065"/>
+                    </a:xfrm>
+                    <a:prstGeom prst="rect">
+                      <a:avLst/>
+                    </a:prstGeom>
+                  </pic:spPr>
+                </pic:pic>
+              </a:graphicData>
+            </a:graphic>
+          </wp:inline>
+        </w:drawing>
+      </w:r>
+    </w:p>
+    <w:p>
+      <w:pPr>
+        <w:pStyle w:val="Lgende"/>
+        <w:keepNext/>
+      </w:pPr>
+      <w:r>
+        <w:lastRenderedPageBreak/>
+        <w:t xml:space="preserve">Figure </w:t>
+      </w:r>
+      <w:fldSimple w:instr=" SEQ Figure \* ARABIC ">
+        <w:r>
+          <w:rPr>
+            <w:noProof/>
+          </w:rPr>
+          <w:t>5</w:t>
+        </w:r>
+      </w:fldSimple>
+      <w:r>
+        <w:t xml:space="preserve"> : header.css</w:t>
+      </w:r>
+    </w:p>
+    <w:p>
+      <w:r>
+        <w:drawing>
+          <wp:inline distT="0" distB="0" distL="0" distR="0" wp14:anchorId="7747F03A" wp14:editId="69AE1FF4">
+            <wp:extent cx="3795089" cy="6622354"/>
+            <wp:effectExtent l="0" t="0" r="0" b="7620"/>
+            <wp:docPr id="5" name="Image 5"/>
+            <wp:cNvGraphicFramePr>
+              <a:graphicFrameLocks xmlns:a="http://schemas.openxmlformats.org/drawingml/2006/main" noChangeAspect="1"/>
+            </wp:cNvGraphicFramePr>
+            <a:graphic xmlns:a="http://schemas.openxmlformats.org/drawingml/2006/main">
+              <a:graphicData uri="http://schemas.openxmlformats.org/drawingml/2006/picture">
+                <pic:pic xmlns:pic="http://schemas.openxmlformats.org/drawingml/2006/picture">
+                  <pic:nvPicPr>
+                    <pic:cNvPr id="1" name=""/>
+                    <pic:cNvPicPr/>
+                  </pic:nvPicPr>
+                  <pic:blipFill>
+                    <a:blip r:embed="rId9"/>
+                    <a:stretch>
+                      <a:fillRect/>
+                    </a:stretch>
+                  </pic:blipFill>
+                  <pic:spPr>
+                    <a:xfrm>
+                      <a:off x="0" y="0"/>
+                      <a:ext cx="3795089" cy="6622354"/>
+                    </a:xfrm>
+                    <a:prstGeom prst="rect">
+                      <a:avLst/>
+                    </a:prstGeom>
+                  </pic:spPr>
+                </pic:pic>
+              </a:graphicData>
+            </a:graphic>
+          </wp:inline>
+        </w:drawing>
+      </w:r>
+    </w:p>
+    <w:p>
+      <w:pPr>
+        <w:pStyle w:val="Lgende"/>
+        <w:keepNext/>
+      </w:pPr>
+      <w:r>
+        <w:lastRenderedPageBreak/>
+        <w:t xml:space="preserve">Figure </w:t>
+      </w:r>
+      <w:fldSimple w:instr=" SEQ Figure \* ARABIC ">
+        <w:r>
+          <w:rPr>
+            <w:noProof/>
+          </w:rPr>
+          <w:t>6</w:t>
+        </w:r>
+      </w:fldSimple>
+      <w:r>
+        <w:t xml:space="preserve"> : header.css suite</w:t>
+      </w:r>
+    </w:p>
+    <w:p>
+      <w:r>
+        <w:drawing>
+          <wp:inline distT="0" distB="0" distL="0" distR="0" wp14:anchorId="1315ACB3" wp14:editId="263A9939">
+            <wp:extent cx="5220152" cy="7071973"/>
+            <wp:effectExtent l="0" t="0" r="0" b="0"/>
+            <wp:docPr id="9" name="Image 9"/>
+            <wp:cNvGraphicFramePr>
+              <a:graphicFrameLocks xmlns:a="http://schemas.openxmlformats.org/drawingml/2006/main" noChangeAspect="1"/>
+            </wp:cNvGraphicFramePr>
+            <a:graphic xmlns:a="http://schemas.openxmlformats.org/drawingml/2006/main">
+              <a:graphicData uri="http://schemas.openxmlformats.org/drawingml/2006/picture">
+                <pic:pic xmlns:pic="http://schemas.openxmlformats.org/drawingml/2006/picture">
+                  <pic:nvPicPr>
+                    <pic:cNvPr id="1" name=""/>
+                    <pic:cNvPicPr/>
+                  </pic:nvPicPr>
+                  <pic:blipFill>
+                    <a:blip r:embed="rId10"/>
+                    <a:stretch>
+                      <a:fillRect/>
+                    </a:stretch>
+                  </pic:blipFill>
+                  <pic:spPr>
+                    <a:xfrm>
+                      <a:off x="0" y="0"/>
+                      <a:ext cx="5220152" cy="7071973"/>
+                    </a:xfrm>
+                    <a:prstGeom prst="rect">
+                      <a:avLst/>
+                    </a:prstGeom>
+                  </pic:spPr>
+                </pic:pic>
+              </a:graphicData>
+            </a:graphic>
+          </wp:inline>
+        </w:drawing>
+      </w:r>
+    </w:p>
+    <w:p>
+      <w:pPr>
+        <w:pStyle w:val="Lgende"/>
+        <w:keepNext/>
+      </w:pPr>
+      <w:r>
+        <w:lastRenderedPageBreak/>
+        <w:t xml:space="preserve">Figure </w:t>
+      </w:r>
+      <w:fldSimple w:instr=" SEQ Figure \* ARABIC ">
+        <w:r>
+          <w:rPr>
+            <w:noProof/>
+          </w:rPr>
+          <w:t>7</w:t>
+        </w:r>
+      </w:fldSimple>
+      <w:r>
+        <w:t xml:space="preserve"> : header.css suite</w:t>
+      </w:r>
+    </w:p>
+    <w:p>
+      <w:r>
+        <w:drawing>
+          <wp:inline distT="0" distB="0" distL="0" distR="0" wp14:anchorId="1007D869" wp14:editId="34FE1729">
+            <wp:extent cx="4099915" cy="6043184"/>
+            <wp:effectExtent l="0" t="0" r="0" b="0"/>
+            <wp:docPr id="10" name="Image 10"/>
+            <wp:cNvGraphicFramePr>
+              <a:graphicFrameLocks xmlns:a="http://schemas.openxmlformats.org/drawingml/2006/main" noChangeAspect="1"/>
+            </wp:cNvGraphicFramePr>
+            <a:graphic xmlns:a="http://schemas.openxmlformats.org/drawingml/2006/main">
+              <a:graphicData uri="http://schemas.openxmlformats.org/drawingml/2006/picture">
+                <pic:pic xmlns:pic="http://schemas.openxmlformats.org/drawingml/2006/picture">
+                  <pic:nvPicPr>
+                    <pic:cNvPr id="1" name=""/>
+                    <pic:cNvPicPr/>
+                  </pic:nvPicPr>
+                  <pic:blipFill>
+                    <a:blip r:embed="rId11"/>
+                    <a:stretch>
+                      <a:fillRect/>
+                    </a:stretch>
+                  </pic:blipFill>
+                  <pic:spPr>
+                    <a:xfrm>
+                      <a:off x="0" y="0"/>
+                      <a:ext cx="4099915" cy="6043184"/>
+                    </a:xfrm>
+                    <a:prstGeom prst="rect">
+                      <a:avLst/>
+                    </a:prstGeom>
+                  </pic:spPr>
+                </pic:pic>
+              </a:graphicData>
+            </a:graphic>
+          </wp:inline>
+        </w:drawing>
+      </w:r>
+    </w:p>
+    <w:p>
+      <w:pPr>
+        <w:pStyle w:val="Lgende"/>
+        <w:keepNext/>
+      </w:pPr>
+      <w:r>
+        <w:lastRenderedPageBreak/>
+        <w:t xml:space="preserve">Figure </w:t>
+      </w:r>
+      <w:fldSimple w:instr=" SEQ Figure \* ARABIC ">
+        <w:r>
+          <w:rPr>
+            <w:noProof/>
+          </w:rPr>
+          <w:t>8</w:t>
+        </w:r>
+      </w:fldSimple>
+      <w:r>
+        <w:t xml:space="preserve"> : header.css : suite</w:t>
+      </w:r>
+    </w:p>
+    <w:p>
+      <w:r>
+        <w:drawing>
+          <wp:inline distT="0" distB="0" distL="0" distR="0" wp14:anchorId="2C3CDE31" wp14:editId="3A8EECFF">
+            <wp:extent cx="4229467" cy="5944115"/>
+            <wp:effectExtent l="0" t="0" r="0" b="0"/>
+            <wp:docPr id="11" name="Image 11"/>
+            <wp:cNvGraphicFramePr>
+              <a:graphicFrameLocks xmlns:a="http://schemas.openxmlformats.org/drawingml/2006/main" noChangeAspect="1"/>
+            </wp:cNvGraphicFramePr>
+            <a:graphic xmlns:a="http://schemas.openxmlformats.org/drawingml/2006/main">
+              <a:graphicData uri="http://schemas.openxmlformats.org/drawingml/2006/picture">
+                <pic:pic xmlns:pic="http://schemas.openxmlformats.org/drawingml/2006/picture">
+                  <pic:nvPicPr>
+                    <pic:cNvPr id="1" name=""/>
+                    <pic:cNvPicPr/>
+                  </pic:nvPicPr>
+                  <pic:blipFill>
+                    <a:blip r:embed="rId12"/>
+                    <a:stretch>
+                      <a:fillRect/>
+                    </a:stretch>
+                  </pic:blipFill>
+                  <pic:spPr>
+                    <a:xfrm>
+                      <a:off x="0" y="0"/>
+                      <a:ext cx="4229467" cy="5944115"/>
+                    </a:xfrm>
+                    <a:prstGeom prst="rect">
+                      <a:avLst/>
+                    </a:prstGeom>
+                  </pic:spPr>
+                </pic:pic>
+              </a:graphicData>
+            </a:graphic>
+          </wp:inline>
+        </w:drawing>
+      </w:r>
+      <w:bookmarkStart w:id="0" w:name="_GoBack"/>
       <w:bookmarkEnd w:id="0"/>
     </w:p>
     <w:p>
@@ -210,13 +587,8 @@
         <w:pStyle w:val="Titre1"/>
       </w:pPr>
       <w:r>
-        <w:t xml:space="preserve">2 – </w:t>
-      </w:r>
-      <w:proofErr w:type="spellStart"/>
-      <w:r>
-        <w:t>Footer</w:t>
-      </w:r>
-      <w:proofErr w:type="spellEnd"/>
+        <w:t>2 – Footer</w:t>
+      </w:r>
     </w:p>
     <w:sectPr>
       <w:pgSz w:w="11906" w:h="16838"/>
@@ -1020,7 +1392,6 @@
     <w:basedOn w:val="Normal"/>
     <w:next w:val="Normal"/>
     <w:uiPriority w:val="35"/>
-    <w:semiHidden/>
     <w:unhideWhenUsed/>
     <w:qFormat/>
     <w:rsid w:val="00B84635"/>
@@ -1520,7 +1891,7 @@
 </file>
 
 <file path=customXml/itemProps1.xml><?xml version="1.0" encoding="utf-8"?>
-<ds:datastoreItem xmlns:ds="http://schemas.openxmlformats.org/officeDocument/2006/customXml" ds:itemID="{7A74A9BA-4106-409A-8286-C4B5D75E6A77}">
+<ds:datastoreItem xmlns:ds="http://schemas.openxmlformats.org/officeDocument/2006/customXml" ds:itemID="{5944B8F0-BB56-4B37-ABDA-E0369D920273}">
   <ds:schemaRefs>
     <ds:schemaRef ds:uri="http://schemas.openxmlformats.org/officeDocument/2006/bibliography"/>
   </ds:schemaRefs>

</xml_diff>